<commit_message>
flujo manejo de pedidos entregado
</commit_message>
<xml_diff>
--- a/BackEnd/documents/ordensalida.docx
+++ b/BackEnd/documents/ordensalida.docx
@@ -77,7 +77,29 @@
           <w:u w:val="single"/>
           <w:lang w:val="es-MX"/>
         </w:rPr>
-        <w:t>{dia}</w:t>
+        <w:t>{</w:t>
+      </w:r>
+      <w:proofErr w:type="spellStart"/>
+      <w:r>
+        <w:rPr>
+          <w:rFonts w:ascii="Arial" w:eastAsia="Arial" w:hAnsi="Arial" w:cs="Arial"/>
+          <w:b/>
+          <w:color w:val="000000"/>
+          <w:u w:val="single"/>
+          <w:lang w:val="es-MX"/>
+        </w:rPr>
+        <w:t>dia</w:t>
+      </w:r>
+      <w:proofErr w:type="spellEnd"/>
+      <w:r>
+        <w:rPr>
+          <w:rFonts w:ascii="Arial" w:eastAsia="Arial" w:hAnsi="Arial" w:cs="Arial"/>
+          <w:b/>
+          <w:color w:val="000000"/>
+          <w:u w:val="single"/>
+          <w:lang w:val="es-MX"/>
+        </w:rPr>
+        <w:t>}</w:t>
       </w:r>
       <w:r>
         <w:rPr>
@@ -144,7 +166,29 @@
           <w:u w:val="single"/>
           <w:lang w:val="es-MX"/>
         </w:rPr>
-        <w:t>{idpedido}</w:t>
+        <w:t>{</w:t>
+      </w:r>
+      <w:proofErr w:type="spellStart"/>
+      <w:r>
+        <w:rPr>
+          <w:rFonts w:ascii="Arial" w:eastAsia="Arial" w:hAnsi="Arial" w:cs="Arial"/>
+          <w:bCs/>
+          <w:color w:val="000000"/>
+          <w:u w:val="single"/>
+          <w:lang w:val="es-MX"/>
+        </w:rPr>
+        <w:t>idpedido</w:t>
+      </w:r>
+      <w:proofErr w:type="spellEnd"/>
+      <w:r>
+        <w:rPr>
+          <w:rFonts w:ascii="Arial" w:eastAsia="Arial" w:hAnsi="Arial" w:cs="Arial"/>
+          <w:bCs/>
+          <w:color w:val="000000"/>
+          <w:u w:val="single"/>
+          <w:lang w:val="es-MX"/>
+        </w:rPr>
+        <w:t>}</w:t>
       </w:r>
     </w:p>
     <w:p>
@@ -256,13 +300,13 @@
         <w:tblLook w:val="04A0" w:firstRow="1" w:lastRow="0" w:firstColumn="1" w:lastColumn="0" w:noHBand="0" w:noVBand="1"/>
       </w:tblPr>
       <w:tblGrid>
-        <w:gridCol w:w="7665"/>
-        <w:gridCol w:w="1261"/>
+        <w:gridCol w:w="7508"/>
+        <w:gridCol w:w="1418"/>
       </w:tblGrid>
       <w:tr>
         <w:tc>
           <w:tcPr>
-            <w:tcW w:w="8359" w:type="dxa"/>
+            <w:tcW w:w="7508" w:type="dxa"/>
             <w:shd w:val="clear" w:color="auto" w:fill="D9D9D9" w:themeFill="background1" w:themeFillShade="D9"/>
           </w:tcPr>
           <w:p>
@@ -290,7 +334,7 @@
         </w:tc>
         <w:tc>
           <w:tcPr>
-            <w:tcW w:w="567" w:type="dxa"/>
+            <w:tcW w:w="1418" w:type="dxa"/>
             <w:shd w:val="clear" w:color="auto" w:fill="D9D9D9" w:themeFill="background1" w:themeFillShade="D9"/>
           </w:tcPr>
           <w:p>
@@ -305,6 +349,15 @@
                 <w:lang w:val="es-MX"/>
               </w:rPr>
             </w:pPr>
+            <w:r>
+              <w:rPr>
+                <w:rFonts w:ascii="Arial" w:eastAsia="Arial" w:hAnsi="Arial" w:cs="Arial"/>
+                <w:b/>
+                <w:color w:val="000000"/>
+                <w:lang w:val="es-MX"/>
+              </w:rPr>
+              <w:t xml:space="preserve"> </w:t>
+            </w:r>
             <w:r>
               <w:rPr>
                 <w:rFonts w:ascii="Arial" w:eastAsia="Arial" w:hAnsi="Arial" w:cs="Arial"/>
@@ -354,13 +407,13 @@
         <w:tblLook w:val="04A0" w:firstRow="1" w:lastRow="0" w:firstColumn="1" w:lastColumn="0" w:noHBand="0" w:noVBand="1"/>
       </w:tblPr>
       <w:tblGrid>
-        <w:gridCol w:w="7650"/>
-        <w:gridCol w:w="1276"/>
+        <w:gridCol w:w="7508"/>
+        <w:gridCol w:w="1418"/>
       </w:tblGrid>
       <w:tr>
         <w:tc>
           <w:tcPr>
-            <w:tcW w:w="7650" w:type="dxa"/>
+            <w:tcW w:w="7508" w:type="dxa"/>
           </w:tcPr>
           <w:p>
             <w:pPr>
@@ -381,13 +434,33 @@
                 <w:color w:val="000000"/>
                 <w:lang w:val="es-MX"/>
               </w:rPr>
-              <w:t>{item}</w:t>
+              <w:t>{</w:t>
+            </w:r>
+            <w:proofErr w:type="spellStart"/>
+            <w:r>
+              <w:rPr>
+                <w:rFonts w:ascii="Arial" w:eastAsia="Arial" w:hAnsi="Arial" w:cs="Arial"/>
+                <w:bCs/>
+                <w:color w:val="000000"/>
+                <w:lang w:val="es-MX"/>
+              </w:rPr>
+              <w:t>item</w:t>
+            </w:r>
+            <w:proofErr w:type="spellEnd"/>
+            <w:r>
+              <w:rPr>
+                <w:rFonts w:ascii="Arial" w:eastAsia="Arial" w:hAnsi="Arial" w:cs="Arial"/>
+                <w:bCs/>
+                <w:color w:val="000000"/>
+                <w:lang w:val="es-MX"/>
+              </w:rPr>
+              <w:t>}</w:t>
             </w:r>
           </w:p>
         </w:tc>
         <w:tc>
           <w:tcPr>
-            <w:tcW w:w="1276" w:type="dxa"/>
+            <w:tcW w:w="1418" w:type="dxa"/>
           </w:tcPr>
           <w:p>
             <w:pPr>
@@ -401,6 +474,15 @@
                 <w:lang w:val="es-MX"/>
               </w:rPr>
             </w:pPr>
+            <w:r>
+              <w:rPr>
+                <w:rFonts w:ascii="Arial" w:eastAsia="Arial" w:hAnsi="Arial" w:cs="Arial"/>
+                <w:bCs/>
+                <w:color w:val="000000"/>
+                <w:lang w:val="es-MX"/>
+              </w:rPr>
+              <w:t xml:space="preserve">  </w:t>
+            </w:r>
             <w:r>
               <w:rPr>
                 <w:rFonts w:ascii="Arial" w:eastAsia="Arial" w:hAnsi="Arial" w:cs="Arial"/>
@@ -440,7 +522,27 @@
           <w:color w:val="000000"/>
           <w:lang w:val="es-MX"/>
         </w:rPr>
-        <w:t>{/items}</w:t>
+        <w:t>{/</w:t>
+      </w:r>
+      <w:proofErr w:type="spellStart"/>
+      <w:r>
+        <w:rPr>
+          <w:rFonts w:ascii="Arial" w:eastAsia="Arial" w:hAnsi="Arial" w:cs="Arial"/>
+          <w:bCs/>
+          <w:color w:val="000000"/>
+          <w:lang w:val="es-MX"/>
+        </w:rPr>
+        <w:t>items</w:t>
+      </w:r>
+      <w:proofErr w:type="spellEnd"/>
+      <w:r>
+        <w:rPr>
+          <w:rFonts w:ascii="Arial" w:eastAsia="Arial" w:hAnsi="Arial" w:cs="Arial"/>
+          <w:bCs/>
+          <w:color w:val="000000"/>
+          <w:lang w:val="es-MX"/>
+        </w:rPr>
+        <w:t>}</w:t>
       </w:r>
     </w:p>
     <w:p>
@@ -607,7 +709,27 @@
           <w:lang w:val="es-MX"/>
         </w:rPr>
         <w:tab/>
-        <w:t>FECHA RECIBIDO: {fecharecibido}</w:t>
+        <w:t>FECHA RECIBIDO: {</w:t>
+      </w:r>
+      <w:proofErr w:type="spellStart"/>
+      <w:r>
+        <w:rPr>
+          <w:rFonts w:ascii="Arial" w:eastAsia="Arial" w:hAnsi="Arial" w:cs="Arial"/>
+          <w:b/>
+          <w:color w:val="000000"/>
+          <w:lang w:val="es-MX"/>
+        </w:rPr>
+        <w:t>fecharecibido</w:t>
+      </w:r>
+      <w:proofErr w:type="spellEnd"/>
+      <w:r>
+        <w:rPr>
+          <w:rFonts w:ascii="Arial" w:eastAsia="Arial" w:hAnsi="Arial" w:cs="Arial"/>
+          <w:b/>
+          <w:color w:val="000000"/>
+          <w:lang w:val="es-MX"/>
+        </w:rPr>
+        <w:t>}</w:t>
       </w:r>
     </w:p>
     <w:sectPr>

</xml_diff>

<commit_message>
ajustes impresion orden salida
</commit_message>
<xml_diff>
--- a/BackEnd/documents/ordensalida.docx
+++ b/BackEnd/documents/ordensalida.docx
@@ -709,6 +709,34 @@
           <w:lang w:val="es-MX"/>
         </w:rPr>
         <w:tab/>
+      </w:r>
+    </w:p>
+    <w:p>
+      <w:pPr>
+        <w:keepNext/>
+        <w:pBdr>
+          <w:top w:val="nil"/>
+          <w:left w:val="nil"/>
+          <w:bottom w:val="nil"/>
+          <w:right w:val="nil"/>
+          <w:between w:val="nil"/>
+        </w:pBdr>
+        <w:spacing w:line="240" w:lineRule="auto"/>
+        <w:ind w:leftChars="0" w:left="0" w:firstLineChars="0" w:firstLine="0"/>
+        <w:rPr>
+          <w:rFonts w:ascii="Arial" w:eastAsia="Arial" w:hAnsi="Arial" w:cs="Arial"/>
+          <w:b/>
+          <w:color w:val="000000"/>
+          <w:lang w:val="es-MX"/>
+        </w:rPr>
+      </w:pPr>
+      <w:r>
+        <w:rPr>
+          <w:rFonts w:ascii="Arial" w:eastAsia="Arial" w:hAnsi="Arial" w:cs="Arial"/>
+          <w:b/>
+          <w:color w:val="000000"/>
+          <w:lang w:val="es-MX"/>
+        </w:rPr>
         <w:t>FECHA RECIBIDO: {</w:t>
       </w:r>
       <w:proofErr w:type="spellStart"/>

</xml_diff>